<commit_message>
final push for MSD capstone project
</commit_message>
<xml_diff>
--- a/paper/misc/capstone_paper.docx
+++ b/paper/misc/capstone_paper.docx
@@ -221,7 +221,7 @@
             </w:rPr>
             <w:fldChar w:fldCharType="separate"/>
           </w:r>
-          <w:hyperlink w:anchor="_Toc121145036" w:history="1">
+          <w:hyperlink w:anchor="_Toc121412140" w:history="1">
             <w:r>
               <w:rPr>
                 <w:rStyle w:val="Hyperlink"/>
@@ -250,7 +250,7 @@
                 <w:noProof/>
                 <w:webHidden/>
               </w:rPr>
-              <w:instrText xml:space="preserve"> PAGEREF _Toc121145036 \h </w:instrText>
+              <w:instrText xml:space="preserve"> PAGEREF _Toc121412140 \h </w:instrText>
             </w:r>
             <w:r>
               <w:rPr>
@@ -297,7 +297,7 @@
               <w:lang w:eastAsia="en-GB"/>
             </w:rPr>
           </w:pPr>
-          <w:hyperlink w:anchor="_Toc121145037" w:history="1">
+          <w:hyperlink w:anchor="_Toc121412141" w:history="1">
             <w:r>
               <w:rPr>
                 <w:rStyle w:val="Hyperlink"/>
@@ -326,7 +326,7 @@
                 <w:noProof/>
                 <w:webHidden/>
               </w:rPr>
-              <w:instrText xml:space="preserve"> PAGEREF _Toc121145037 \h </w:instrText>
+              <w:instrText xml:space="preserve"> PAGEREF _Toc121412141 \h </w:instrText>
             </w:r>
             <w:r>
               <w:rPr>
@@ -373,7 +373,7 @@
               <w:lang w:eastAsia="en-GB"/>
             </w:rPr>
           </w:pPr>
-          <w:hyperlink w:anchor="_Toc121145038" w:history="1">
+          <w:hyperlink w:anchor="_Toc121412142" w:history="1">
             <w:r>
               <w:rPr>
                 <w:rStyle w:val="Hyperlink"/>
@@ -381,7 +381,7 @@
                 <w:noProof/>
                 <w:lang w:eastAsia="en-GB"/>
               </w:rPr>
-              <w:t>Design Choices</w:t>
+              <w:t>Design Choices and Libraries</w:t>
             </w:r>
             <w:r>
               <w:rPr>
@@ -402,7 +402,7 @@
                 <w:noProof/>
                 <w:webHidden/>
               </w:rPr>
-              <w:instrText xml:space="preserve"> PAGEREF _Toc121145038 \h </w:instrText>
+              <w:instrText xml:space="preserve"> PAGEREF _Toc121412142 \h </w:instrText>
             </w:r>
             <w:r>
               <w:rPr>
@@ -449,7 +449,7 @@
               <w:lang w:eastAsia="en-GB"/>
             </w:rPr>
           </w:pPr>
-          <w:hyperlink w:anchor="_Toc121145039" w:history="1">
+          <w:hyperlink w:anchor="_Toc121412143" w:history="1">
             <w:r>
               <w:rPr>
                 <w:rStyle w:val="Hyperlink"/>
@@ -478,7 +478,7 @@
                 <w:noProof/>
                 <w:webHidden/>
               </w:rPr>
-              <w:instrText xml:space="preserve"> PAGEREF _Toc121145039 \h </w:instrText>
+              <w:instrText xml:space="preserve"> PAGEREF _Toc121412143 \h </w:instrText>
             </w:r>
             <w:r>
               <w:rPr>
@@ -498,7 +498,7 @@
                 <w:noProof/>
                 <w:webHidden/>
               </w:rPr>
-              <w:t>6</w:t>
+              <w:t>7</w:t>
             </w:r>
             <w:r>
               <w:rPr>
@@ -525,7 +525,7 @@
               <w:lang w:eastAsia="en-GB"/>
             </w:rPr>
           </w:pPr>
-          <w:hyperlink w:anchor="_Toc121145040" w:history="1">
+          <w:hyperlink w:anchor="_Toc121412144" w:history="1">
             <w:r>
               <w:rPr>
                 <w:rStyle w:val="Hyperlink"/>
@@ -553,7 +553,7 @@
                 <w:noProof/>
                 <w:webHidden/>
               </w:rPr>
-              <w:instrText xml:space="preserve"> PAGEREF _Toc121145040 \h </w:instrText>
+              <w:instrText xml:space="preserve"> PAGEREF _Toc121412144 \h </w:instrText>
             </w:r>
             <w:r>
               <w:rPr>
@@ -573,7 +573,7 @@
                 <w:noProof/>
                 <w:webHidden/>
               </w:rPr>
-              <w:t>6</w:t>
+              <w:t>7</w:t>
             </w:r>
             <w:r>
               <w:rPr>
@@ -600,14 +600,14 @@
               <w:lang w:eastAsia="en-GB"/>
             </w:rPr>
           </w:pPr>
-          <w:hyperlink w:anchor="_Toc121145041" w:history="1">
+          <w:hyperlink w:anchor="_Toc121412145" w:history="1">
             <w:r>
               <w:rPr>
                 <w:rStyle w:val="Hyperlink"/>
                 <w:noProof/>
                 <w:lang w:eastAsia="en-GB"/>
               </w:rPr>
-              <w:t>Libraries</w:t>
+              <w:t>Results</w:t>
             </w:r>
             <w:r>
               <w:rPr>
@@ -628,7 +628,7 @@
                 <w:noProof/>
                 <w:webHidden/>
               </w:rPr>
-              <w:instrText xml:space="preserve"> PAGEREF _Toc121145041 \h </w:instrText>
+              <w:instrText xml:space="preserve"> PAGEREF _Toc121412145 \h </w:instrText>
             </w:r>
             <w:r>
               <w:rPr>
@@ -648,7 +648,7 @@
                 <w:noProof/>
                 <w:webHidden/>
               </w:rPr>
-              <w:t>7</w:t>
+              <w:t>8</w:t>
             </w:r>
             <w:r>
               <w:rPr>
@@ -675,14 +675,15 @@
               <w:lang w:eastAsia="en-GB"/>
             </w:rPr>
           </w:pPr>
-          <w:hyperlink w:anchor="_Toc121145042" w:history="1">
+          <w:hyperlink w:anchor="_Toc121412146" w:history="1">
             <w:r>
               <w:rPr>
                 <w:rStyle w:val="Hyperlink"/>
+                <w:rFonts w:eastAsia="Times New Roman"/>
                 <w:noProof/>
                 <w:lang w:eastAsia="en-GB"/>
               </w:rPr>
-              <w:t>Results</w:t>
+              <w:t>Landing Page of the app</w:t>
             </w:r>
             <w:r>
               <w:rPr>
@@ -703,7 +704,7 @@
                 <w:noProof/>
                 <w:webHidden/>
               </w:rPr>
-              <w:instrText xml:space="preserve"> PAGEREF _Toc121145042 \h </w:instrText>
+              <w:instrText xml:space="preserve"> PAGEREF _Toc121412146 \h </w:instrText>
             </w:r>
             <w:r>
               <w:rPr>
@@ -750,7 +751,7 @@
               <w:lang w:eastAsia="en-GB"/>
             </w:rPr>
           </w:pPr>
-          <w:hyperlink w:anchor="_Toc121145043" w:history="1">
+          <w:hyperlink w:anchor="_Toc121412147" w:history="1">
             <w:r>
               <w:rPr>
                 <w:rStyle w:val="Hyperlink"/>
@@ -758,7 +759,7 @@
                 <w:noProof/>
                 <w:lang w:eastAsia="en-GB"/>
               </w:rPr>
-              <w:t>Landing Page of the app</w:t>
+              <w:t>User input</w:t>
             </w:r>
             <w:r>
               <w:rPr>
@@ -779,7 +780,7 @@
                 <w:noProof/>
                 <w:webHidden/>
               </w:rPr>
-              <w:instrText xml:space="preserve"> PAGEREF _Toc121145043 \h </w:instrText>
+              <w:instrText xml:space="preserve"> PAGEREF _Toc121412147 \h </w:instrText>
             </w:r>
             <w:r>
               <w:rPr>
@@ -799,7 +800,7 @@
                 <w:noProof/>
                 <w:webHidden/>
               </w:rPr>
-              <w:t>8</w:t>
+              <w:t>9</w:t>
             </w:r>
             <w:r>
               <w:rPr>
@@ -826,7 +827,7 @@
               <w:lang w:eastAsia="en-GB"/>
             </w:rPr>
           </w:pPr>
-          <w:hyperlink w:anchor="_Toc121145044" w:history="1">
+          <w:hyperlink w:anchor="_Toc121412148" w:history="1">
             <w:r>
               <w:rPr>
                 <w:rStyle w:val="Hyperlink"/>
@@ -834,7 +835,7 @@
                 <w:noProof/>
                 <w:lang w:eastAsia="en-GB"/>
               </w:rPr>
-              <w:t>User input</w:t>
+              <w:t>Edit Distance</w:t>
             </w:r>
             <w:r>
               <w:rPr>
@@ -855,7 +856,7 @@
                 <w:noProof/>
                 <w:webHidden/>
               </w:rPr>
-              <w:instrText xml:space="preserve"> PAGEREF _Toc121145044 \h </w:instrText>
+              <w:instrText xml:space="preserve"> PAGEREF _Toc121412148 \h </w:instrText>
             </w:r>
             <w:r>
               <w:rPr>
@@ -875,7 +876,7 @@
                 <w:noProof/>
                 <w:webHidden/>
               </w:rPr>
-              <w:t>9</w:t>
+              <w:t>12</w:t>
             </w:r>
             <w:r>
               <w:rPr>
@@ -902,7 +903,7 @@
               <w:lang w:eastAsia="en-GB"/>
             </w:rPr>
           </w:pPr>
-          <w:hyperlink w:anchor="_Toc121145045" w:history="1">
+          <w:hyperlink w:anchor="_Toc121412149" w:history="1">
             <w:r>
               <w:rPr>
                 <w:rStyle w:val="Hyperlink"/>
@@ -910,7 +911,7 @@
                 <w:noProof/>
                 <w:lang w:eastAsia="en-GB"/>
               </w:rPr>
-              <w:t>Edit Distance</w:t>
+              <w:t>Senate Scraper</w:t>
             </w:r>
             <w:r>
               <w:rPr>
@@ -931,7 +932,7 @@
                 <w:noProof/>
                 <w:webHidden/>
               </w:rPr>
-              <w:instrText xml:space="preserve"> PAGEREF _Toc121145045 \h </w:instrText>
+              <w:instrText xml:space="preserve"> PAGEREF _Toc121412149 \h </w:instrText>
             </w:r>
             <w:r>
               <w:rPr>
@@ -951,7 +952,7 @@
                 <w:noProof/>
                 <w:webHidden/>
               </w:rPr>
-              <w:t>12</w:t>
+              <w:t>14</w:t>
             </w:r>
             <w:r>
               <w:rPr>
@@ -978,15 +979,13 @@
               <w:lang w:eastAsia="en-GB"/>
             </w:rPr>
           </w:pPr>
-          <w:hyperlink w:anchor="_Toc121145046" w:history="1">
+          <w:hyperlink w:anchor="_Toc121412150" w:history="1">
             <w:r>
               <w:rPr>
                 <w:rStyle w:val="Hyperlink"/>
-                <w:rFonts w:eastAsia="Times New Roman"/>
-                <w:noProof/>
-                <w:lang w:eastAsia="en-GB"/>
-              </w:rPr>
-              <w:t>Senate Scraper</w:t>
+                <w:noProof/>
+              </w:rPr>
+              <w:t>Error Checking</w:t>
             </w:r>
             <w:r>
               <w:rPr>
@@ -1007,7 +1006,7 @@
                 <w:noProof/>
                 <w:webHidden/>
               </w:rPr>
-              <w:instrText xml:space="preserve"> PAGEREF _Toc121145046 \h </w:instrText>
+              <w:instrText xml:space="preserve"> PAGEREF _Toc121412150 \h </w:instrText>
             </w:r>
             <w:r>
               <w:rPr>
@@ -1027,7 +1026,7 @@
                 <w:noProof/>
                 <w:webHidden/>
               </w:rPr>
-              <w:t>14</w:t>
+              <w:t>15</w:t>
             </w:r>
             <w:r>
               <w:rPr>
@@ -1054,13 +1053,13 @@
               <w:lang w:eastAsia="en-GB"/>
             </w:rPr>
           </w:pPr>
-          <w:hyperlink w:anchor="_Toc121145047" w:history="1">
+          <w:hyperlink w:anchor="_Toc121412151" w:history="1">
             <w:r>
               <w:rPr>
                 <w:rStyle w:val="Hyperlink"/>
                 <w:noProof/>
               </w:rPr>
-              <w:t>Error Checking</w:t>
+              <w:t>Successes</w:t>
             </w:r>
             <w:r>
               <w:rPr>
@@ -1081,7 +1080,7 @@
                 <w:noProof/>
                 <w:webHidden/>
               </w:rPr>
-              <w:instrText xml:space="preserve"> PAGEREF _Toc121145047 \h </w:instrText>
+              <w:instrText xml:space="preserve"> PAGEREF _Toc121412151 \h </w:instrText>
             </w:r>
             <w:r>
               <w:rPr>
@@ -1101,7 +1100,7 @@
                 <w:noProof/>
                 <w:webHidden/>
               </w:rPr>
-              <w:t>15</w:t>
+              <w:t>16</w:t>
             </w:r>
             <w:r>
               <w:rPr>
@@ -1128,13 +1127,13 @@
               <w:lang w:eastAsia="en-GB"/>
             </w:rPr>
           </w:pPr>
-          <w:hyperlink w:anchor="_Toc121145048" w:history="1">
+          <w:hyperlink w:anchor="_Toc121412152" w:history="1">
             <w:r>
               <w:rPr>
                 <w:rStyle w:val="Hyperlink"/>
                 <w:noProof/>
               </w:rPr>
-              <w:t>Successes</w:t>
+              <w:t>Failures</w:t>
             </w:r>
             <w:r>
               <w:rPr>
@@ -1155,7 +1154,7 @@
                 <w:noProof/>
                 <w:webHidden/>
               </w:rPr>
-              <w:instrText xml:space="preserve"> PAGEREF _Toc121145048 \h </w:instrText>
+              <w:instrText xml:space="preserve"> PAGEREF _Toc121412152 \h </w:instrText>
             </w:r>
             <w:r>
               <w:rPr>
@@ -1175,7 +1174,7 @@
                 <w:noProof/>
                 <w:webHidden/>
               </w:rPr>
-              <w:t>16</w:t>
+              <w:t>17</w:t>
             </w:r>
             <w:r>
               <w:rPr>
@@ -1202,13 +1201,13 @@
               <w:lang w:eastAsia="en-GB"/>
             </w:rPr>
           </w:pPr>
-          <w:hyperlink w:anchor="_Toc121145049" w:history="1">
+          <w:hyperlink w:anchor="_Toc121412153" w:history="1">
             <w:r>
               <w:rPr>
                 <w:rStyle w:val="Hyperlink"/>
                 <w:noProof/>
               </w:rPr>
-              <w:t>Failures</w:t>
+              <w:t>Conclusions</w:t>
             </w:r>
             <w:r>
               <w:rPr>
@@ -1229,7 +1228,7 @@
                 <w:noProof/>
                 <w:webHidden/>
               </w:rPr>
-              <w:instrText xml:space="preserve"> PAGEREF _Toc121145049 \h </w:instrText>
+              <w:instrText xml:space="preserve"> PAGEREF _Toc121412153 \h </w:instrText>
             </w:r>
             <w:r>
               <w:rPr>
@@ -1249,7 +1248,7 @@
                 <w:noProof/>
                 <w:webHidden/>
               </w:rPr>
-              <w:t>17</w:t>
+              <w:t>19</w:t>
             </w:r>
             <w:r>
               <w:rPr>
@@ -1276,13 +1275,13 @@
               <w:lang w:eastAsia="en-GB"/>
             </w:rPr>
           </w:pPr>
-          <w:hyperlink w:anchor="_Toc121145050" w:history="1">
+          <w:hyperlink w:anchor="_Toc121412154" w:history="1">
             <w:r>
               <w:rPr>
                 <w:rStyle w:val="Hyperlink"/>
                 <w:noProof/>
               </w:rPr>
-              <w:t>Conclusions</w:t>
+              <w:t>Works Cited</w:t>
             </w:r>
             <w:r>
               <w:rPr>
@@ -1303,7 +1302,7 @@
                 <w:noProof/>
                 <w:webHidden/>
               </w:rPr>
-              <w:instrText xml:space="preserve"> PAGEREF _Toc121145050 \h </w:instrText>
+              <w:instrText xml:space="preserve"> PAGEREF _Toc121412154 \h </w:instrText>
             </w:r>
             <w:r>
               <w:rPr>
@@ -1323,81 +1322,7 @@
                 <w:noProof/>
                 <w:webHidden/>
               </w:rPr>
-              <w:t>18</w:t>
-            </w:r>
-            <w:r>
-              <w:rPr>
-                <w:noProof/>
-                <w:webHidden/>
-              </w:rPr>
-              <w:fldChar w:fldCharType="end"/>
-            </w:r>
-          </w:hyperlink>
-        </w:p>
-        <w:p>
-          <w:pPr>
-            <w:pStyle w:val="TOC1"/>
-            <w:tabs>
-              <w:tab w:val="right" w:leader="dot" w:pos="9016"/>
-            </w:tabs>
-            <w:rPr>
-              <w:rFonts w:asciiTheme="minorHAnsi" w:hAnsiTheme="minorHAnsi" w:cstheme="minorBidi"/>
-              <w:b w:val="0"/>
-              <w:bCs w:val="0"/>
-              <w:i w:val="0"/>
-              <w:iCs w:val="0"/>
-              <w:noProof/>
-              <w:lang w:eastAsia="en-GB"/>
-            </w:rPr>
-          </w:pPr>
-          <w:hyperlink w:anchor="_Toc121145051" w:history="1">
-            <w:r>
-              <w:rPr>
-                <w:rStyle w:val="Hyperlink"/>
-                <w:noProof/>
-              </w:rPr>
-              <w:t>Works Cited</w:t>
-            </w:r>
-            <w:r>
-              <w:rPr>
-                <w:noProof/>
-                <w:webHidden/>
-              </w:rPr>
-              <w:tab/>
-            </w:r>
-            <w:r>
-              <w:rPr>
-                <w:noProof/>
-                <w:webHidden/>
-              </w:rPr>
-              <w:fldChar w:fldCharType="begin"/>
-            </w:r>
-            <w:r>
-              <w:rPr>
-                <w:noProof/>
-                <w:webHidden/>
-              </w:rPr>
-              <w:instrText xml:space="preserve"> PAGEREF _Toc121145051 \h </w:instrText>
-            </w:r>
-            <w:r>
-              <w:rPr>
-                <w:noProof/>
-                <w:webHidden/>
-              </w:rPr>
-            </w:r>
-            <w:r>
-              <w:rPr>
-                <w:noProof/>
-                <w:webHidden/>
-              </w:rPr>
-              <w:fldChar w:fldCharType="separate"/>
-            </w:r>
-            <w:r>
-              <w:rPr>
-                <w:noProof/>
-                <w:webHidden/>
-              </w:rPr>
-              <w:t>20</w:t>
+              <w:t>21</w:t>
             </w:r>
             <w:r>
               <w:rPr>
@@ -1464,7 +1389,7 @@
           <w:szCs w:val="24"/>
         </w:rPr>
       </w:pPr>
-      <w:bookmarkStart w:id="0" w:name="_Toc121145036"/>
+      <w:bookmarkStart w:id="0" w:name="_Toc121412140"/>
       <w:r>
         <w:rPr>
           <w:rFonts w:eastAsia="Times New Roman"/>
@@ -1649,7 +1574,7 @@
           <w:lang w:eastAsia="en-GB"/>
         </w:rPr>
       </w:pPr>
-      <w:bookmarkStart w:id="1" w:name="_Toc121145037"/>
+      <w:bookmarkStart w:id="1" w:name="_Toc121412141"/>
       <w:r>
         <w:rPr>
           <w:rFonts w:eastAsia="Times New Roman"/>
@@ -1892,7 +1817,25 @@
           <w:szCs w:val="24"/>
           <w:lang w:eastAsia="en-GB"/>
         </w:rPr>
-        <w:t>What sets my program apart is that</w:t>
+        <w:t xml:space="preserve">What sets my program apart </w:t>
+      </w:r>
+      <w:r>
+        <w:rPr>
+          <w:rFonts w:eastAsia="Times New Roman" w:cs="Times New Roman"/>
+          <w:color w:val="000000"/>
+          <w:szCs w:val="24"/>
+          <w:lang w:eastAsia="en-GB"/>
+        </w:rPr>
+        <w:t xml:space="preserve">even more </w:t>
+      </w:r>
+      <w:r>
+        <w:rPr>
+          <w:rFonts w:eastAsia="Times New Roman" w:cs="Times New Roman"/>
+          <w:color w:val="000000"/>
+          <w:szCs w:val="24"/>
+          <w:lang w:eastAsia="en-GB"/>
+        </w:rPr>
+        <w:t>is that</w:t>
       </w:r>
       <w:r>
         <w:rPr>
@@ -2007,7 +1950,7 @@
           <w:lang w:eastAsia="en-GB"/>
         </w:rPr>
       </w:pPr>
-      <w:bookmarkStart w:id="2" w:name="_Toc121145038"/>
+      <w:bookmarkStart w:id="2" w:name="_Toc121412142"/>
       <w:r>
         <w:rPr>
           <w:rFonts w:eastAsia="Times New Roman"/>
@@ -2017,7 +1960,6 @@
         <w:lastRenderedPageBreak/>
         <w:t>Design Choices</w:t>
       </w:r>
-      <w:bookmarkEnd w:id="2"/>
       <w:r>
         <w:rPr>
           <w:rFonts w:eastAsia="Times New Roman"/>
@@ -2026,6 +1968,7 @@
         </w:rPr>
         <w:t xml:space="preserve"> and Libraries</w:t>
       </w:r>
+      <w:bookmarkEnd w:id="2"/>
     </w:p>
     <w:p>
       <w:pPr>
@@ -2078,13 +2021,7 @@
         <w:rPr>
           <w:lang w:eastAsia="en-GB"/>
         </w:rPr>
-        <w:t>While this is not an exhaustive list of libraries that I used, these are the ones that were of the most use to me in the development of Distance Arbitrage</w:t>
-      </w:r>
-      <w:r>
-        <w:rPr>
-          <w:lang w:eastAsia="en-GB"/>
-        </w:rPr>
-        <w:t>:</w:t>
+        <w:t>While this is not an exhaustive list of libraries that I used, these are the ones that were of the most use to me in the development of Distance Arbitrage:</w:t>
       </w:r>
     </w:p>
     <w:p>
@@ -2103,7 +2040,13 @@
         <w:rPr>
           <w:lang w:eastAsia="en-GB"/>
         </w:rPr>
-        <w:t xml:space="preserve">PyQT5 – </w:t>
+        <w:t>PyQt5</w:t>
+      </w:r>
+      <w:r>
+        <w:rPr>
+          <w:lang w:eastAsia="en-GB"/>
+        </w:rPr>
+        <w:t xml:space="preserve"> – </w:t>
       </w:r>
       <w:r>
         <w:rPr>
@@ -2121,70 +2064,46 @@
         <w:rPr>
           <w:rStyle w:val="phon"/>
         </w:rPr>
-        <w:t>/</w:t>
+        <w:t>/’paɪ kjuːt</w:t>
       </w:r>
       <w:r>
         <w:rPr>
           <w:rStyle w:val="phon"/>
         </w:rPr>
-        <w:t>’</w:t>
+        <w:t xml:space="preserve"> </w:t>
+      </w:r>
+      <w:r>
+        <w:t>faɪv</w:t>
       </w:r>
       <w:r>
         <w:rPr>
           <w:rStyle w:val="phon"/>
         </w:rPr>
-        <w:t>paɪ</w:t>
-      </w:r>
-      <w:r>
-        <w:rPr>
-          <w:rStyle w:val="phon"/>
+        <w:t xml:space="preserve">/ </w:t>
+      </w:r>
+      <w:r>
+        <w:rPr>
+          <w:lang w:eastAsia="en-GB"/>
+        </w:rPr>
+        <w:t>)</w:t>
+      </w:r>
+      <w:r>
+        <w:rPr>
+          <w:lang w:eastAsia="en-GB"/>
         </w:rPr>
         <w:t xml:space="preserve"> </w:t>
       </w:r>
       <w:r>
         <w:rPr>
-          <w:rStyle w:val="phon"/>
-        </w:rPr>
-        <w:t>kjuːt</w:t>
-      </w:r>
-      <w:r>
-        <w:rPr>
-          <w:rStyle w:val="phon"/>
-        </w:rPr>
-        <w:t xml:space="preserve"> </w:t>
-      </w:r>
-      <w:r>
-        <w:t>faɪv</w:t>
-      </w:r>
-      <w:r>
-        <w:rPr>
-          <w:rStyle w:val="phon"/>
-        </w:rPr>
-        <w:t>/</w:t>
-      </w:r>
-      <w:r>
-        <w:rPr>
-          <w:rStyle w:val="phon"/>
-        </w:rPr>
-        <w:t xml:space="preserve"> </w:t>
-      </w:r>
-      <w:r>
-        <w:rPr>
-          <w:lang w:eastAsia="en-GB"/>
-        </w:rPr>
-        <w:t>)</w:t>
-      </w:r>
-      <w:r>
-        <w:rPr>
-          <w:lang w:eastAsia="en-GB"/>
-        </w:rPr>
-        <w:t xml:space="preserve"> </w:t>
-      </w:r>
-      <w:r>
-        <w:rPr>
           <w:lang w:eastAsia="en-GB"/>
         </w:rPr>
         <w:t>a fast GUI library built on top of C++. It is free to use with an open source license. If you choose to monetise your application, the usage fees are substantial.</w:t>
+      </w:r>
+      <w:r>
+        <w:rPr>
+          <w:lang w:eastAsia="en-GB"/>
+        </w:rPr>
+        <w:t xml:space="preserve"> More on this later.</w:t>
       </w:r>
     </w:p>
     <w:p>
@@ -2282,6 +2201,12 @@
         <w:rPr>
           <w:lang w:eastAsia="en-GB"/>
         </w:rPr>
+        <w:t xml:space="preserve"> (mentioned because there were some issues. I know, Ben. I know.)</w:t>
+      </w:r>
+      <w:r>
+        <w:rPr>
+          <w:lang w:eastAsia="en-GB"/>
+        </w:rPr>
         <w:t xml:space="preserve"> and offers</w:t>
       </w:r>
       <w:r>
@@ -2325,14 +2250,14 @@
         <w:rPr>
           <w:lang w:eastAsia="en-GB"/>
         </w:rPr>
-        <w:t xml:space="preserve">. Pendulum is useful because it inherits from datetime. It has all the datetime methods, but also a lot of Pendulum specific methods that are easier to use (in my opinion). It is also time zone aware. </w:t>
+        <w:t xml:space="preserve">. Pendulum is useful because it inherits from datetime. It has all the datetime methods, but also a lot of Pendulum specific </w:t>
       </w:r>
       <w:r>
         <w:rPr>
           <w:lang w:eastAsia="en-GB"/>
         </w:rPr>
         <w:lastRenderedPageBreak/>
-        <w:t>Which admittedly is not useful for my program.</w:t>
+        <w:t>methods that are easier to use (in my opinion). It is also time zone aware. Which admittedly is not useful for my program.</w:t>
       </w:r>
       <w:r>
         <w:rPr>
@@ -2364,19 +2289,7 @@
         <w:rPr>
           <w:lang w:eastAsia="en-GB"/>
         </w:rPr>
-        <w:t>These are notable libraries</w:t>
-      </w:r>
-      <w:r>
-        <w:rPr>
-          <w:lang w:eastAsia="en-GB"/>
-        </w:rPr>
-        <w:t xml:space="preserve"> that were useful in the creation of Distarb</w:t>
-      </w:r>
-      <w:r>
-        <w:rPr>
-          <w:lang w:eastAsia="en-GB"/>
-        </w:rPr>
-        <w:t xml:space="preserve">, but are common enough not to </w:t>
+        <w:t xml:space="preserve">These are notable libraries that were useful in the creation of Distarb, but are common enough not to </w:t>
       </w:r>
       <w:r>
         <w:rPr>
@@ -2546,7 +2459,7 @@
           <w:lang w:eastAsia="en-GB"/>
         </w:rPr>
       </w:pPr>
-      <w:bookmarkStart w:id="3" w:name="_Toc121145039"/>
+      <w:bookmarkStart w:id="3" w:name="_Toc121412143"/>
       <w:r>
         <w:rPr>
           <w:rFonts w:eastAsia="Times New Roman"/>
@@ -2567,7 +2480,7 @@
           <w:lang w:eastAsia="en-GB"/>
         </w:rPr>
       </w:pPr>
-      <w:bookmarkStart w:id="4" w:name="_Toc121145040"/>
+      <w:bookmarkStart w:id="4" w:name="_Toc121412144"/>
       <w:r>
         <w:rPr>
           <w:szCs w:val="32"/>
@@ -2674,7 +2587,7 @@
           <w:lang w:eastAsia="en-GB"/>
         </w:rPr>
       </w:pPr>
-      <w:bookmarkStart w:id="5" w:name="_Toc121145042"/>
+      <w:bookmarkStart w:id="5" w:name="_Toc121412145"/>
       <w:r>
         <w:rPr>
           <w:lang w:eastAsia="en-GB"/>
@@ -2694,7 +2607,7 @@
           <w:lang w:eastAsia="en-GB"/>
         </w:rPr>
       </w:pPr>
-      <w:bookmarkStart w:id="6" w:name="_Toc121145043"/>
+      <w:bookmarkStart w:id="6" w:name="_Toc121412146"/>
       <w:r>
         <w:rPr>
           <w:rFonts w:eastAsia="Times New Roman"/>
@@ -2839,7 +2752,7 @@
           <w:lang w:eastAsia="en-GB"/>
         </w:rPr>
       </w:pPr>
-      <w:bookmarkStart w:id="7" w:name="_Toc121145044"/>
+      <w:bookmarkStart w:id="7" w:name="_Toc121412147"/>
       <w:r>
         <w:rPr>
           <w:rFonts w:eastAsia="Times New Roman"/>
@@ -3227,7 +3140,7 @@
           <w:lang w:eastAsia="en-GB"/>
         </w:rPr>
       </w:pPr>
-      <w:bookmarkStart w:id="8" w:name="_Toc121145045"/>
+      <w:bookmarkStart w:id="8" w:name="_Toc121412148"/>
       <w:r>
         <w:rPr>
           <w:rFonts w:eastAsia="Times New Roman"/>
@@ -3511,7 +3424,21 @@
           <w:rFonts w:eastAsia="Times New Roman"/>
           <w:lang w:eastAsia="en-GB"/>
         </w:rPr>
-        <w:t>Euclidean distance of the stock and keyboard keys, and then graphs the normalised price data for the stock they searched for as well as the top two results. I chose to normalise the data because a detail I forgot to consider at first is the possibility that stocks may be wildly different prices. A silly oversite, but one that needed to be solved to make the app more user friendly</w:t>
+        <w:t>Euclidean distance of the stock and keyboard keys</w:t>
+      </w:r>
+      <w:r>
+        <w:rPr>
+          <w:rFonts w:eastAsia="Times New Roman"/>
+          <w:lang w:eastAsia="en-GB"/>
+        </w:rPr>
+        <w:t xml:space="preserve"> respectively. Distarb</w:t>
+      </w:r>
+      <w:r>
+        <w:rPr>
+          <w:rFonts w:eastAsia="Times New Roman"/>
+          <w:lang w:eastAsia="en-GB"/>
+        </w:rPr>
+        <w:t xml:space="preserve"> then graphs the normalised price data for the stock they searched for as well as the top two results. I chose to normalise the data because a detail I forgot to consider at first is the possibility that stocks may be wildly different prices. A silly oversite, but one that needed to be solved to make the app more user friendly</w:t>
       </w:r>
       <w:r>
         <w:rPr>
@@ -3557,7 +3484,7 @@
           <w:lang w:eastAsia="en-GB"/>
         </w:rPr>
       </w:pPr>
-      <w:bookmarkStart w:id="9" w:name="_Toc121145046"/>
+      <w:bookmarkStart w:id="9" w:name="_Toc121412149"/>
       <w:r>
         <w:rPr>
           <w:rFonts w:eastAsia="Times New Roman"/>
@@ -3678,19 +3605,31 @@
         <w:rPr>
           <w:lang w:eastAsia="en-GB"/>
         </w:rPr>
-        <w:t xml:space="preserve"> Distarb then charts the price data of the stock from four weeks before the purchase, which is marked by the blue line</w:t>
-      </w:r>
-      <w:r>
-        <w:rPr>
-          <w:lang w:eastAsia="en-GB"/>
-        </w:rPr>
-        <w:t xml:space="preserve"> (difficult to see in the screenshot, sorry)</w:t>
-      </w:r>
-      <w:r>
-        <w:rPr>
-          <w:lang w:eastAsia="en-GB"/>
-        </w:rPr>
-        <w:t>, until the date the scraper was used.</w:t>
+        <w:t xml:space="preserve"> Distarb then charts the price data of the stock from four weeks before the purchase</w:t>
+      </w:r>
+      <w:r>
+        <w:rPr>
+          <w:lang w:eastAsia="en-GB"/>
+        </w:rPr>
+        <w:t xml:space="preserve"> (</w:t>
+      </w:r>
+      <w:r>
+        <w:rPr>
+          <w:lang w:eastAsia="en-GB"/>
+        </w:rPr>
+        <w:t>marked by the blue line</w:t>
+      </w:r>
+      <w:r>
+        <w:rPr>
+          <w:lang w:eastAsia="en-GB"/>
+        </w:rPr>
+        <w:t xml:space="preserve">) up </w:t>
+      </w:r>
+      <w:r>
+        <w:rPr>
+          <w:lang w:eastAsia="en-GB"/>
+        </w:rPr>
+        <w:t>until the date the scraper was used.</w:t>
       </w:r>
     </w:p>
     <w:p>
@@ -3709,7 +3648,7 @@
           <w:szCs w:val="32"/>
         </w:rPr>
       </w:pPr>
-      <w:bookmarkStart w:id="10" w:name="_Toc121145047"/>
+      <w:bookmarkStart w:id="10" w:name="_Toc121412150"/>
       <w:r>
         <w:rPr>
           <w:szCs w:val="32"/>
@@ -3886,13 +3825,25 @@
         <w:rPr>
           <w:lang w:eastAsia="en-GB"/>
         </w:rPr>
-        <w:t>make user errors as clear as possible.</w:t>
-      </w:r>
-      <w:r>
-        <w:rPr>
-          <w:lang w:eastAsia="en-GB"/>
-        </w:rPr>
-        <w:t xml:space="preserve"> For the latter,</w:t>
+        <w:t>make errors as clear as possible.</w:t>
+      </w:r>
+      <w:r>
+        <w:rPr>
+          <w:lang w:eastAsia="en-GB"/>
+        </w:rPr>
+        <w:t xml:space="preserve"> For the</w:t>
+      </w:r>
+      <w:r>
+        <w:rPr>
+          <w:lang w:eastAsia="en-GB"/>
+        </w:rPr>
+        <w:t xml:space="preserve"> error in figure 11</w:t>
+      </w:r>
+      <w:r>
+        <w:rPr>
+          <w:lang w:eastAsia="en-GB"/>
+        </w:rPr>
+        <w:t>,</w:t>
       </w:r>
       <w:r>
         <w:rPr>
@@ -3924,6 +3875,12 @@
         </w:rPr>
         <w:t>.</w:t>
       </w:r>
+      <w:r>
+        <w:rPr>
+          <w:lang w:eastAsia="en-GB"/>
+        </w:rPr>
+        <w:t xml:space="preserve"> This is reasonable because there are many ways the same stock can be described. Warrant, series a, series b common – the list goes on. Rather than try to get them all, inevitably miss, and later have to start all over should I update my list, I chose to just let the program reasonably give an explanation that covered each case as they arose.</w:t>
+      </w:r>
     </w:p>
     <w:p>
       <w:pPr>
@@ -3933,7 +3890,7 @@
           <w:lang w:eastAsia="en-GB"/>
         </w:rPr>
       </w:pPr>
-      <w:bookmarkStart w:id="11" w:name="_Toc121145048"/>
+      <w:bookmarkStart w:id="11" w:name="_Toc121412151"/>
       <w:r>
         <w:t>Successes</w:t>
       </w:r>
@@ -3945,65 +3902,84 @@
       </w:pPr>
       <w:r>
         <w:tab/>
-        <w:t>I think a lot of things went really well in this project. Python helped in making the code self-documenting, PyQt5 made for a fast GUI because of the underlying code written in C++. I think the app having a simple front end makes it very us</w:t>
+        <w:t xml:space="preserve">I think a lot of things went really well in this project. Python helped in making the code self-documenting, </w:t>
+      </w:r>
+      <w:r>
+        <w:t>PyQt5</w:t>
+      </w:r>
+      <w:r>
+        <w:t xml:space="preserve"> made for a fast GUI because of the underlying </w:t>
+      </w:r>
+      <w:r>
+        <w:lastRenderedPageBreak/>
+        <w:t>code written in C++. I think the app having a simple front end makes it very us</w:t>
       </w:r>
       <w:r>
         <w:t>er friendly too</w:t>
       </w:r>
       <w:r>
-        <w:t xml:space="preserve">. For the SEC scraper, I was concerned for a time that the SEC website would eventually stop me from scraping. But, because the user likely will only be scraping once, maybe twice, there is enough time between scrapes, that this is not </w:t>
-      </w:r>
-      <w:r>
+        <w:t xml:space="preserve">. For the SEC scraper, I was concerned for a time that the SEC website would eventually stop me from scraping. But, because the user likely will only be scraping once, maybe twice, there is enough time between scrapes, that this is not an issue. For further development, </w:t>
+      </w:r>
+      <w:r>
+        <w:t xml:space="preserve">the scraper downloads and stores everything from the </w:t>
+      </w:r>
+      <w:r>
+        <w:t>webp</w:t>
+      </w:r>
+      <w:r>
+        <w:t>age</w:t>
+      </w:r>
+      <w:r>
+        <w:t>. So further analysis that may be done on the data can work locally</w:t>
+      </w:r>
+      <w:r>
+        <w:t xml:space="preserve"> without the need for repeat visits to the webpage</w:t>
+      </w:r>
+      <w:r>
+        <w:t>.</w:t>
+      </w:r>
+    </w:p>
+    <w:p>
+      <w:pPr>
+        <w:pStyle w:val="Heading1"/>
+        <w:spacing w:line="480" w:lineRule="auto"/>
+      </w:pPr>
+      <w:bookmarkStart w:id="12" w:name="_Toc121412152"/>
+      <w:r>
+        <w:t>Failures</w:t>
+      </w:r>
+      <w:bookmarkEnd w:id="12"/>
+    </w:p>
+    <w:p>
+      <w:pPr>
+        <w:spacing w:line="480" w:lineRule="auto"/>
+      </w:pPr>
+      <w:r>
+        <w:tab/>
+      </w:r>
+      <w:r>
+        <w:t xml:space="preserve">Something I am not happy with is how the stock legend displays. The legend is in the top left, and depending on the stock activity, it gets muddled in with the price graph. I was unable to find a way to reliably move it away from the lines to be readable. Having the list of edit distances to the side helps somewhat with understanding. But, it is less than ideal. </w:t>
+      </w:r>
+      <w:r>
+        <w:t xml:space="preserve">I acknowledge that this issue may be operator error and </w:t>
+      </w:r>
+      <w:r>
+        <w:t>PyQt5</w:t>
+      </w:r>
+      <w:r>
+        <w:t xml:space="preserve"> has functionality for this that I just was not able to find.</w:t>
+      </w:r>
+    </w:p>
+    <w:p>
+      <w:pPr>
+        <w:keepNext/>
+        <w:spacing w:line="480" w:lineRule="auto"/>
+      </w:pPr>
+      <w:r>
+        <w:rPr>
+          <w:noProof/>
+        </w:rPr>
         <w:lastRenderedPageBreak/>
-        <w:t xml:space="preserve">an issue. For further development, </w:t>
-      </w:r>
-      <w:r>
-        <w:t xml:space="preserve">the scraper downloads and stores everything from the </w:t>
-      </w:r>
-      <w:r>
-        <w:t>webp</w:t>
-      </w:r>
-      <w:r>
-        <w:t>age</w:t>
-      </w:r>
-      <w:r>
-        <w:t>. So further analysis that may be done on the data can work locally.</w:t>
-      </w:r>
-    </w:p>
-    <w:p>
-      <w:pPr>
-        <w:pStyle w:val="Heading1"/>
-        <w:spacing w:line="480" w:lineRule="auto"/>
-      </w:pPr>
-      <w:bookmarkStart w:id="12" w:name="_Toc121145049"/>
-      <w:r>
-        <w:t>Failures</w:t>
-      </w:r>
-      <w:bookmarkEnd w:id="12"/>
-    </w:p>
-    <w:p>
-      <w:pPr>
-        <w:spacing w:line="480" w:lineRule="auto"/>
-      </w:pPr>
-      <w:r>
-        <w:tab/>
-      </w:r>
-      <w:r>
-        <w:t xml:space="preserve">Something I am not happy with is how the stock legend displays. The legend is in the top left, and depending on the stock activity, it gets muddled in with the price graph. I was unable to find a way to reliably move it away from the lines to be readable. Having the list of edit distances to the side helps somewhat with understanding. But, it is less than ideal. </w:t>
-      </w:r>
-      <w:r>
-        <w:t>I acknowledge that this issue may be operator error and PyQt5 has functionality for this that I just was not able to find.</w:t>
-      </w:r>
-    </w:p>
-    <w:p>
-      <w:pPr>
-        <w:keepNext/>
-        <w:spacing w:line="480" w:lineRule="auto"/>
-      </w:pPr>
-      <w:r>
-        <w:rPr>
-          <w:noProof/>
-        </w:rPr>
         <w:drawing>
           <wp:inline distT="0" distB="0" distL="0" distR="0" wp14:anchorId="1199EB88" wp14:editId="48B2BB0B">
             <wp:extent cx="5731510" cy="3716020"/>
@@ -4071,7 +4047,6 @@
         <w:spacing w:line="480" w:lineRule="auto"/>
       </w:pPr>
       <w:r>
-        <w:lastRenderedPageBreak/>
         <w:tab/>
         <w:t>Something else I am not entirely satisfied with is</w:t>
       </w:r>
@@ -4082,6 +4057,9 @@
         <w:t>. I have a workaround using bash and the command line for running the application. The details of how to use it are laid out in the README</w:t>
       </w:r>
       <w:r>
+        <w:t>’s</w:t>
+      </w:r>
+      <w:r>
         <w:t xml:space="preserve"> section “</w:t>
       </w:r>
       <w:r>
@@ -4153,11 +4131,12 @@
           <w:szCs w:val="32"/>
         </w:rPr>
       </w:pPr>
-      <w:bookmarkStart w:id="13" w:name="_Toc121145050"/>
+      <w:bookmarkStart w:id="13" w:name="_Toc121412153"/>
       <w:r>
         <w:rPr>
           <w:szCs w:val="32"/>
         </w:rPr>
+        <w:lastRenderedPageBreak/>
         <w:t>Conclusions</w:t>
       </w:r>
       <w:bookmarkEnd w:id="13"/>
@@ -4180,7 +4159,7 @@
           <w:lang w:eastAsia="en-GB"/>
         </w:rPr>
         <w:tab/>
-        <w:t xml:space="preserve">I believe that I have made the right design choices. </w:t>
+        <w:t xml:space="preserve">I have made the right design choices. </w:t>
       </w:r>
       <w:r>
         <w:rPr>
@@ -4261,6 +4240,26 @@
           <w:szCs w:val="24"/>
           <w:lang w:eastAsia="en-GB"/>
         </w:rPr>
+        <w:t xml:space="preserve"> or maybe </w:t>
+      </w:r>
+      <w:proofErr w:type="spellStart"/>
+      <w:r>
+        <w:rPr>
+          <w:rFonts w:eastAsia="Times New Roman" w:cs="Times New Roman"/>
+          <w:color w:val="000000"/>
+          <w:szCs w:val="24"/>
+          <w:lang w:eastAsia="en-GB"/>
+        </w:rPr>
+        <w:t>django</w:t>
+      </w:r>
+      <w:proofErr w:type="spellEnd"/>
+      <w:r>
+        <w:rPr>
+          <w:rFonts w:eastAsia="Times New Roman" w:cs="Times New Roman"/>
+          <w:color w:val="000000"/>
+          <w:szCs w:val="24"/>
+          <w:lang w:eastAsia="en-GB"/>
+        </w:rPr>
         <w:t>. This will allow me to continue using python libraries and a lot of the code I have written, without worrying as much about packaging the end product.</w:t>
       </w:r>
     </w:p>
@@ -4281,7 +4280,6 @@
           <w:szCs w:val="24"/>
           <w:lang w:eastAsia="en-GB"/>
         </w:rPr>
-        <w:lastRenderedPageBreak/>
         <w:tab/>
         <w:t xml:space="preserve">As mentioned above in </w:t>
       </w:r>
@@ -4312,16 +4310,43 @@
           <w:szCs w:val="24"/>
           <w:lang w:eastAsia="en-GB"/>
         </w:rPr>
-        <w:t xml:space="preserve"> regarding PyQt5</w:t>
-      </w:r>
-      <w:r>
-        <w:rPr>
-          <w:rFonts w:eastAsia="Times New Roman" w:cs="Times New Roman"/>
-          <w:color w:val="000000"/>
-          <w:szCs w:val="24"/>
-          <w:lang w:eastAsia="en-GB"/>
-        </w:rPr>
-        <w:t xml:space="preserve"> in the even that I try and make my app anything other than open source</w:t>
+        <w:t xml:space="preserve"> regarding </w:t>
+      </w:r>
+      <w:r>
+        <w:rPr>
+          <w:rFonts w:eastAsia="Times New Roman" w:cs="Times New Roman"/>
+          <w:color w:val="000000"/>
+          <w:szCs w:val="24"/>
+          <w:lang w:eastAsia="en-GB"/>
+        </w:rPr>
+        <w:t>PyQt5</w:t>
+      </w:r>
+      <w:r>
+        <w:rPr>
+          <w:rFonts w:eastAsia="Times New Roman" w:cs="Times New Roman"/>
+          <w:color w:val="000000"/>
+          <w:szCs w:val="24"/>
+          <w:lang w:eastAsia="en-GB"/>
+        </w:rPr>
+        <w:t xml:space="preserve"> in the even</w:t>
+      </w:r>
+      <w:r>
+        <w:rPr>
+          <w:rFonts w:eastAsia="Times New Roman" w:cs="Times New Roman"/>
+          <w:color w:val="000000"/>
+          <w:szCs w:val="24"/>
+          <w:lang w:eastAsia="en-GB"/>
+        </w:rPr>
+        <w:t>t</w:t>
+      </w:r>
+      <w:r>
+        <w:rPr>
+          <w:rFonts w:eastAsia="Times New Roman" w:cs="Times New Roman"/>
+          <w:color w:val="000000"/>
+          <w:szCs w:val="24"/>
+          <w:lang w:eastAsia="en-GB"/>
+        </w:rPr>
+        <w:t xml:space="preserve"> that I try and make my app anything other than open source</w:t>
       </w:r>
       <w:r>
         <w:rPr>
@@ -4375,7 +4400,25 @@
           <w:szCs w:val="24"/>
           <w:lang w:eastAsia="en-GB"/>
         </w:rPr>
-        <w:t xml:space="preserve"> monetise my app, I would need to pay a rather steep fee to continue using PyQt5. Given that one of the industry problems I discussed is the cost of such applications, I would be a hypocrite if I tried to charge people</w:t>
+        <w:t xml:space="preserve"> monetise my app, I would need to pay a rather steep fee to continue using </w:t>
+      </w:r>
+      <w:r>
+        <w:rPr>
+          <w:rFonts w:eastAsia="Times New Roman" w:cs="Times New Roman"/>
+          <w:color w:val="000000"/>
+          <w:szCs w:val="24"/>
+          <w:lang w:eastAsia="en-GB"/>
+        </w:rPr>
+        <w:t>PyQt5</w:t>
+      </w:r>
+      <w:r>
+        <w:rPr>
+          <w:rFonts w:eastAsia="Times New Roman" w:cs="Times New Roman"/>
+          <w:color w:val="000000"/>
+          <w:szCs w:val="24"/>
+          <w:lang w:eastAsia="en-GB"/>
+        </w:rPr>
+        <w:t>. Given that one of the industry problems I discussed is the cost of such applications, I would be a hypocrite if I tried to charge people</w:t>
       </w:r>
       <w:r>
         <w:rPr>
@@ -4486,16 +4529,53 @@
           <w:szCs w:val="24"/>
           <w:lang w:eastAsia="en-GB"/>
         </w:rPr>
-        <w:t>i.e.</w:t>
-      </w:r>
-      <w:r>
-        <w:rPr>
-          <w:rFonts w:eastAsia="Times New Roman" w:cs="Times New Roman"/>
-          <w:color w:val="000000"/>
-          <w:szCs w:val="24"/>
-          <w:lang w:eastAsia="en-GB"/>
-        </w:rPr>
-        <w:t xml:space="preserve"> whether we are more prone to mistakes on a stock with a higher or lower price point) </w:t>
+        <w:t>e</w:t>
+      </w:r>
+      <w:r>
+        <w:rPr>
+          <w:rFonts w:eastAsia="Times New Roman" w:cs="Times New Roman"/>
+          <w:color w:val="000000"/>
+          <w:szCs w:val="24"/>
+          <w:lang w:eastAsia="en-GB"/>
+        </w:rPr>
+        <w:t>.</w:t>
+      </w:r>
+      <w:r>
+        <w:rPr>
+          <w:rFonts w:eastAsia="Times New Roman" w:cs="Times New Roman"/>
+          <w:color w:val="000000"/>
+          <w:szCs w:val="24"/>
+          <w:lang w:eastAsia="en-GB"/>
+        </w:rPr>
+        <w:t>g</w:t>
+      </w:r>
+      <w:r>
+        <w:rPr>
+          <w:rFonts w:eastAsia="Times New Roman" w:cs="Times New Roman"/>
+          <w:color w:val="000000"/>
+          <w:szCs w:val="24"/>
+          <w:lang w:eastAsia="en-GB"/>
+        </w:rPr>
+        <w:t>.</w:t>
+      </w:r>
+      <w:r>
+        <w:rPr>
+          <w:rFonts w:eastAsia="Times New Roman" w:cs="Times New Roman"/>
+          <w:color w:val="000000"/>
+          <w:szCs w:val="24"/>
+          <w:lang w:eastAsia="en-GB"/>
+        </w:rPr>
+        <w:t xml:space="preserve"> whether we </w:t>
+      </w:r>
+      <w:r>
+        <w:rPr>
+          <w:rFonts w:eastAsia="Times New Roman" w:cs="Times New Roman"/>
+          <w:color w:val="000000"/>
+          <w:szCs w:val="24"/>
+          <w:lang w:eastAsia="en-GB"/>
+        </w:rPr>
+        <w:lastRenderedPageBreak/>
+        <w:t xml:space="preserve">are more prone to mistakes on a stock with a higher or lower price point) </w:t>
       </w:r>
       <w:r>
         <w:rPr>
@@ -4608,16 +4688,35 @@
     </w:p>
     <w:p>
       <w:pPr>
-        <w:spacing w:line="480" w:lineRule="auto"/>
-        <w:rPr>
-          <w:rFonts w:eastAsia="Times New Roman" w:cs="Times New Roman"/>
-          <w:color w:val="000000"/>
-          <w:szCs w:val="24"/>
-          <w:lang w:eastAsia="en-GB"/>
-        </w:rPr>
-      </w:pPr>
-    </w:p>
-    <w:bookmarkStart w:id="14" w:name="_Toc121145051" w:displacedByCustomXml="next"/>
+        <w:rPr>
+          <w:rFonts w:eastAsia="Times New Roman" w:cs="Times New Roman"/>
+          <w:color w:val="000000"/>
+          <w:szCs w:val="24"/>
+          <w:lang w:eastAsia="en-GB"/>
+        </w:rPr>
+      </w:pPr>
+      <w:r>
+        <w:rPr>
+          <w:rFonts w:eastAsia="Times New Roman" w:cs="Times New Roman"/>
+          <w:color w:val="000000"/>
+          <w:szCs w:val="24"/>
+          <w:lang w:eastAsia="en-GB"/>
+        </w:rPr>
+        <w:br w:type="page"/>
+      </w:r>
+    </w:p>
+    <w:p>
+      <w:pPr>
+        <w:spacing w:line="480" w:lineRule="auto"/>
+        <w:rPr>
+          <w:rFonts w:eastAsia="Times New Roman" w:cs="Times New Roman"/>
+          <w:color w:val="000000"/>
+          <w:szCs w:val="24"/>
+          <w:lang w:eastAsia="en-GB"/>
+        </w:rPr>
+      </w:pPr>
+    </w:p>
+    <w:bookmarkStart w:id="14" w:name="_Toc121412154" w:displacedByCustomXml="next"/>
     <w:sdt>
       <w:sdtPr>
         <w:rPr>
@@ -6007,6 +6106,7 @@
   <w:style w:type="character" w:default="1" w:styleId="DefaultParagraphFont">
     <w:name w:val="Default Paragraph Font"/>
     <w:uiPriority w:val="1"/>
+    <w:semiHidden/>
     <w:unhideWhenUsed/>
   </w:style>
   <w:style w:type="table" w:default="1" w:styleId="TableNormal">

</xml_diff>